<commit_message>
class: adds more notes
</commit_message>
<xml_diff>
--- a/ics6b/notes1.docx
+++ b/ics6b/notes1.docx
@@ -3,206 +3,809 @@
 <w:document xmlns:wpc="http://schemas.microsoft.com/office/word/2010/wordprocessingCanvas" xmlns:cx="http://schemas.microsoft.com/office/drawing/2014/chartex" xmlns:cx1="http://schemas.microsoft.com/office/drawing/2015/9/8/chartex" xmlns:cx2="http://schemas.microsoft.com/office/drawing/2015/10/21/chartex" xmlns:cx3="http://schemas.microsoft.com/office/drawing/2016/5/9/chartex" xmlns:cx4="http://schemas.microsoft.com/office/drawing/2016/5/10/chartex" xmlns:cx5="http://schemas.microsoft.com/office/drawing/2016/5/11/chartex" xmlns:cx6="http://schemas.microsoft.com/office/drawing/2016/5/12/chartex" xmlns:cx7="http://schemas.microsoft.com/office/drawing/2016/5/13/chartex" xmlns:cx8="http://schemas.microsoft.com/office/drawing/2016/5/14/chartex" xmlns:mc="http://schemas.openxmlformats.org/markup-compatibility/2006" xmlns:aink="http://schemas.microsoft.com/office/drawing/2016/ink" xmlns:am3d="http://schemas.microsoft.com/office/drawing/2017/model3d" xmlns:o="urn:schemas-microsoft-com:office:office" xmlns:oel="http://schemas.microsoft.com/office/2019/extlst" xmlns:r="http://schemas.openxmlformats.org/officeDocument/2006/relationships" xmlns:m="http://schemas.openxmlformats.org/officeDocument/2006/math" xmlns:v="urn:schemas-microsoft-com:vml" xmlns:wp14="http://schemas.microsoft.com/office/word/2010/wordprocessingDrawing" xmlns:wp="http://schemas.openxmlformats.org/drawingml/2006/wordprocessingDrawing" xmlns:w10="urn:schemas-microsoft-com:office:word" xmlns:w="http://schemas.openxmlformats.org/wordprocessingml/2006/main" xmlns:w14="http://schemas.microsoft.com/office/word/2010/wordml" xmlns:w15="http://schemas.microsoft.com/office/word/2012/wordml" xmlns:w16cex="http://schemas.microsoft.com/office/word/2018/wordml/cex" xmlns:w16cid="http://schemas.microsoft.com/office/word/2016/wordml/cid" xmlns:w16="http://schemas.microsoft.com/office/word/2018/wordml" xmlns:w16sdtdh="http://schemas.microsoft.com/office/word/2020/wordml/sdtdatahash" xmlns:w16se="http://schemas.microsoft.com/office/word/2015/wordml/symex" xmlns:wpg="http://schemas.microsoft.com/office/word/2010/wordprocessingGroup" xmlns:wpi="http://schemas.microsoft.com/office/word/2010/wordprocessingInk" xmlns:wne="http://schemas.microsoft.com/office/word/2006/wordml" xmlns:wps="http://schemas.microsoft.com/office/word/2010/wordprocessingShape" mc:Ignorable="w14 w15 w16se w16cid w16 w16cex w16sdtdh wp14">
   <w:body>
     <w:p>
-      <w:r>
+      <w:pPr>
+        <w:rPr>
+          <w:rFonts w:ascii="Cambria Math" w:hAnsi="Cambria Math"/>
+        </w:rPr>
+      </w:pPr>
+      <w:r>
+        <w:rPr>
+          <w:rFonts w:ascii="Cambria Math" w:hAnsi="Cambria Math"/>
+        </w:rPr>
+        <w:t>Logic is the study of formal reasoning.</w:t>
+      </w:r>
+    </w:p>
+    <w:p>
+      <w:pPr>
+        <w:rPr>
+          <w:rFonts w:ascii="Cambria Math" w:hAnsi="Cambria Math"/>
+        </w:rPr>
+      </w:pPr>
+      <w:r>
+        <w:rPr>
+          <w:rFonts w:ascii="Cambria Math" w:hAnsi="Cambria Math"/>
+        </w:rPr>
+        <w:t>A proposition is a statement that is either true or false.</w:t>
+      </w:r>
+    </w:p>
+    <w:p>
+      <w:pPr>
+        <w:rPr>
+          <w:rFonts w:ascii="Cambria Math" w:hAnsi="Cambria Math"/>
+        </w:rPr>
+      </w:pPr>
+      <w:r>
+        <w:rPr>
+          <w:rFonts w:ascii="Cambria Math" w:hAnsi="Cambria Math"/>
+        </w:rPr>
         <w:t>Conjunction</w:t>
       </w:r>
     </w:p>
     <w:p>
-      <w:r>
+      <w:pPr>
+        <w:rPr>
+          <w:rFonts w:ascii="Cambria Math" w:hAnsi="Cambria Math"/>
+        </w:rPr>
+      </w:pPr>
+      <w:r>
+        <w:rPr>
+          <w:rFonts w:ascii="Cambria Math" w:hAnsi="Cambria Math"/>
+        </w:rPr>
         <w:t xml:space="preserve">p ^ q </w:t>
       </w:r>
     </w:p>
     <w:p>
-      <w:r>
+      <w:pPr>
+        <w:rPr>
+          <w:rFonts w:ascii="Cambria Math" w:hAnsi="Cambria Math"/>
+        </w:rPr>
+      </w:pPr>
+      <w:r>
+        <w:rPr>
+          <w:rFonts w:ascii="Cambria Math" w:hAnsi="Cambria Math"/>
+        </w:rPr>
         <w:t>Both p and q must be true to output true</w:t>
       </w:r>
     </w:p>
     <w:p>
-      <w:r>
+      <w:pPr>
+        <w:rPr>
+          <w:rFonts w:ascii="Cambria Math" w:hAnsi="Cambria Math"/>
+        </w:rPr>
+      </w:pPr>
+      <w:r>
+        <w:rPr>
+          <w:rFonts w:ascii="Cambria Math" w:hAnsi="Cambria Math"/>
+        </w:rPr>
         <w:t>Disjunction</w:t>
       </w:r>
     </w:p>
     <w:p>
-      <w:r>
+      <w:pPr>
+        <w:rPr>
+          <w:rFonts w:ascii="Cambria Math" w:hAnsi="Cambria Math"/>
+        </w:rPr>
+      </w:pPr>
+      <w:r>
+        <w:rPr>
+          <w:rFonts w:ascii="Cambria Math" w:hAnsi="Cambria Math"/>
+        </w:rPr>
         <w:t>p v q</w:t>
       </w:r>
     </w:p>
     <w:p>
-      <w:r>
+      <w:pPr>
+        <w:rPr>
+          <w:rFonts w:ascii="Cambria Math" w:hAnsi="Cambria Math"/>
+        </w:rPr>
+      </w:pPr>
+      <w:r>
+        <w:rPr>
+          <w:rFonts w:ascii="Cambria Math" w:hAnsi="Cambria Math"/>
+        </w:rPr>
         <w:t>Either p or q is true to output true</w:t>
       </w:r>
     </w:p>
     <w:p>
-      <w:r>
+      <w:pPr>
+        <w:rPr>
+          <w:rFonts w:ascii="Cambria Math" w:hAnsi="Cambria Math"/>
+        </w:rPr>
+      </w:pPr>
+      <w:r>
+        <w:rPr>
+          <w:rFonts w:ascii="Cambria Math" w:hAnsi="Cambria Math"/>
+        </w:rPr>
         <w:t>Negation</w:t>
       </w:r>
     </w:p>
     <w:p>
-      <w:r>
-        <w:t>¬</w:t>
-      </w:r>
-      <w:r>
-        <w:t xml:space="preserve"> p</w:t>
-      </w:r>
-    </w:p>
-    <w:p>
-      <w:r>
+      <w:pPr>
+        <w:rPr>
+          <w:rFonts w:ascii="Cambria Math" w:hAnsi="Cambria Math"/>
+        </w:rPr>
+      </w:pPr>
+      <w:r>
+        <w:rPr>
+          <w:rFonts w:ascii="Cambria Math" w:hAnsi="Cambria Math"/>
+        </w:rPr>
+        <w:t>¬ p</w:t>
+      </w:r>
+    </w:p>
+    <w:p>
+      <w:pPr>
+        <w:rPr>
+          <w:rFonts w:ascii="Cambria Math" w:hAnsi="Cambria Math"/>
+        </w:rPr>
+      </w:pPr>
+      <w:r>
+        <w:rPr>
+          <w:rFonts w:ascii="Cambria Math" w:hAnsi="Cambria Math"/>
+        </w:rPr>
         <w:t>Reverse p’s truth value</w:t>
       </w:r>
     </w:p>
     <w:p>
-      <w:r>
+      <w:pPr>
+        <w:rPr>
+          <w:rFonts w:ascii="Cambria Math" w:hAnsi="Cambria Math"/>
+        </w:rPr>
+      </w:pPr>
+      <w:r>
+        <w:rPr>
+          <w:rFonts w:ascii="Cambria Math" w:hAnsi="Cambria Math"/>
+        </w:rPr>
         <w:t>Conditional statements</w:t>
       </w:r>
     </w:p>
     <w:p>
-      <w:r>
-        <w:t xml:space="preserve">p </w:t>
-      </w:r>
-      <w:r>
-        <w:t>→</w:t>
-      </w:r>
-      <w:r>
-        <w:t xml:space="preserve"> q</w:t>
-      </w:r>
-    </w:p>
-    <w:p>
-      <w:r>
+      <w:pPr>
+        <w:rPr>
+          <w:rFonts w:ascii="Cambria Math" w:hAnsi="Cambria Math"/>
+        </w:rPr>
+      </w:pPr>
+      <w:r>
+        <w:rPr>
+          <w:rFonts w:ascii="Cambria Math" w:hAnsi="Cambria Math"/>
+        </w:rPr>
+        <w:t>p → q</w:t>
+      </w:r>
+    </w:p>
+    <w:p>
+      <w:pPr>
+        <w:rPr>
+          <w:rFonts w:ascii="Cambria Math" w:hAnsi="Cambria Math"/>
+        </w:rPr>
+      </w:pPr>
+      <w:r>
+        <w:rPr>
+          <w:rFonts w:ascii="Cambria Math" w:hAnsi="Cambria Math"/>
+        </w:rPr>
         <w:t>Converse:</w:t>
       </w:r>
     </w:p>
     <w:p>
-      <w:r>
-        <w:t xml:space="preserve">q </w:t>
-      </w:r>
-      <w:r>
-        <w:t>→</w:t>
-      </w:r>
-      <w:r>
-        <w:t xml:space="preserve"> p</w:t>
-      </w:r>
-    </w:p>
-    <w:p>
-      <w:r>
+      <w:pPr>
+        <w:rPr>
+          <w:rFonts w:ascii="Cambria Math" w:hAnsi="Cambria Math"/>
+        </w:rPr>
+      </w:pPr>
+      <w:r>
+        <w:rPr>
+          <w:rFonts w:ascii="Cambria Math" w:hAnsi="Cambria Math"/>
+        </w:rPr>
+        <w:t>q → p</w:t>
+      </w:r>
+    </w:p>
+    <w:p>
+      <w:pPr>
+        <w:rPr>
+          <w:rFonts w:ascii="Cambria Math" w:hAnsi="Cambria Math"/>
+        </w:rPr>
+      </w:pPr>
+      <w:r>
+        <w:rPr>
+          <w:rFonts w:ascii="Cambria Math" w:hAnsi="Cambria Math"/>
+        </w:rPr>
         <w:t>Contrapositive:</w:t>
       </w:r>
     </w:p>
     <w:p>
-      <w:r>
-        <w:t>¬</w:t>
-      </w:r>
-      <w:r>
-        <w:t xml:space="preserve">q </w:t>
-      </w:r>
-      <w:r>
-        <w:t>→</w:t>
-      </w:r>
-      <w:r>
-        <w:t xml:space="preserve"> </w:t>
-      </w:r>
-      <w:r>
-        <w:t>¬</w:t>
-      </w:r>
-      <w:r>
-        <w:t>p</w:t>
-      </w:r>
-    </w:p>
-    <w:p>
-      <w:r>
+      <w:pPr>
+        <w:rPr>
+          <w:rFonts w:ascii="Cambria Math" w:hAnsi="Cambria Math"/>
+        </w:rPr>
+      </w:pPr>
+      <w:r>
+        <w:rPr>
+          <w:rFonts w:ascii="Cambria Math" w:hAnsi="Cambria Math"/>
+        </w:rPr>
+        <w:t>¬q → ¬p</w:t>
+      </w:r>
+    </w:p>
+    <w:p>
+      <w:pPr>
+        <w:rPr>
+          <w:rFonts w:ascii="Cambria Math" w:hAnsi="Cambria Math"/>
+        </w:rPr>
+      </w:pPr>
+      <w:r>
+        <w:rPr>
+          <w:rFonts w:ascii="Cambria Math" w:hAnsi="Cambria Math"/>
+        </w:rPr>
         <w:t>Inverse:</w:t>
       </w:r>
     </w:p>
     <w:p>
-      <w:r>
-        <w:t>¬</w:t>
-      </w:r>
-      <w:r>
-        <w:t xml:space="preserve">p </w:t>
-      </w:r>
-      <w:r>
-        <w:t>→</w:t>
-      </w:r>
-      <w:r>
-        <w:t xml:space="preserve"> </w:t>
-      </w:r>
-      <w:r>
-        <w:t>¬</w:t>
-      </w:r>
-      <w:r>
-        <w:t>q</w:t>
-      </w:r>
-    </w:p>
-    <w:p>
-      <w:r>
-        <w:t xml:space="preserve">False only if p is true and q is </w:t>
-      </w:r>
-      <w:proofErr w:type="gramStart"/>
-      <w:r>
-        <w:t>false</w:t>
-      </w:r>
-      <w:proofErr w:type="gramEnd"/>
-    </w:p>
-    <w:p>
-      <w:r>
+      <w:pPr>
+        <w:rPr>
+          <w:rFonts w:ascii="Cambria Math" w:hAnsi="Cambria Math"/>
+        </w:rPr>
+      </w:pPr>
+      <w:r>
+        <w:rPr>
+          <w:rFonts w:ascii="Cambria Math" w:hAnsi="Cambria Math"/>
+        </w:rPr>
+        <w:t>¬p → ¬q</w:t>
+      </w:r>
+    </w:p>
+    <w:p>
+      <w:pPr>
+        <w:rPr>
+          <w:rFonts w:ascii="Cambria Math" w:hAnsi="Cambria Math"/>
+        </w:rPr>
+      </w:pPr>
+      <w:r>
+        <w:rPr>
+          <w:rFonts w:ascii="Cambria Math" w:hAnsi="Cambria Math"/>
+        </w:rPr>
+        <w:t>False only if p is true and q is false</w:t>
+      </w:r>
+    </w:p>
+    <w:p>
+      <w:pPr>
+        <w:rPr>
+          <w:rFonts w:ascii="Cambria Math" w:hAnsi="Cambria Math"/>
+        </w:rPr>
+      </w:pPr>
+      <w:r>
+        <w:rPr>
+          <w:rFonts w:ascii="Cambria Math" w:hAnsi="Cambria Math"/>
+        </w:rPr>
         <w:t>Tautology</w:t>
       </w:r>
     </w:p>
     <w:p>
-      <w:r>
-        <w:t xml:space="preserve">p </w:t>
-      </w:r>
-      <w:r>
-        <w:t>↔</w:t>
-      </w:r>
-      <w:r>
-        <w:t xml:space="preserve"> q</w:t>
-      </w:r>
-    </w:p>
-    <w:p>
-      <w:r>
-        <w:t xml:space="preserve">Evaluates for true for every truth </w:t>
-      </w:r>
-      <w:proofErr w:type="gramStart"/>
-      <w:r>
-        <w:t>assignment</w:t>
-      </w:r>
-      <w:proofErr w:type="gramEnd"/>
-    </w:p>
-    <w:p>
-      <w:r>
+      <w:pPr>
+        <w:rPr>
+          <w:rFonts w:ascii="Cambria Math" w:hAnsi="Cambria Math"/>
+        </w:rPr>
+      </w:pPr>
+      <w:r>
+        <w:rPr>
+          <w:rFonts w:ascii="Cambria Math" w:hAnsi="Cambria Math"/>
+        </w:rPr>
+        <w:t>p ↔ q</w:t>
+      </w:r>
+    </w:p>
+    <w:p>
+      <w:pPr>
+        <w:rPr>
+          <w:rFonts w:ascii="Cambria Math" w:hAnsi="Cambria Math"/>
+        </w:rPr>
+      </w:pPr>
+      <w:r>
+        <w:rPr>
+          <w:rFonts w:ascii="Cambria Math" w:hAnsi="Cambria Math"/>
+        </w:rPr>
+        <w:t>Evaluates for true for every truth assignment</w:t>
+      </w:r>
+    </w:p>
+    <w:p>
+      <w:pPr>
+        <w:rPr>
+          <w:rFonts w:ascii="Cambria Math" w:hAnsi="Cambria Math"/>
+        </w:rPr>
+      </w:pPr>
+      <w:r>
+        <w:rPr>
+          <w:rFonts w:ascii="Cambria Math" w:hAnsi="Cambria Math"/>
+        </w:rPr>
         <w:t>Contradiction</w:t>
       </w:r>
     </w:p>
     <w:p>
-      <w:r>
-        <w:t xml:space="preserve">Evaluates for false for every truth </w:t>
-      </w:r>
-      <w:proofErr w:type="gramStart"/>
-      <w:r>
-        <w:t>assignment</w:t>
-      </w:r>
-      <w:proofErr w:type="gramEnd"/>
-    </w:p>
-    <w:p>
-      <w:r>
+      <w:pPr>
+        <w:rPr>
+          <w:rFonts w:ascii="Cambria Math" w:hAnsi="Cambria Math"/>
+        </w:rPr>
+      </w:pPr>
+      <w:r>
+        <w:rPr>
+          <w:rFonts w:ascii="Cambria Math" w:hAnsi="Cambria Math"/>
+        </w:rPr>
+        <w:t>Evaluates for false for every truth assignment</w:t>
+      </w:r>
+    </w:p>
+    <w:p>
+      <w:pPr>
+        <w:rPr>
+          <w:rFonts w:ascii="Cambria Math" w:hAnsi="Cambria Math"/>
+        </w:rPr>
+      </w:pPr>
+      <w:r>
+        <w:rPr>
+          <w:rFonts w:ascii="Cambria Math" w:hAnsi="Cambria Math"/>
+        </w:rPr>
         <w:t>Logically equivalent</w:t>
       </w:r>
     </w:p>
-    <w:p/>
-    <w:p>
-      <w:r>
+    <w:p>
+      <w:pPr>
+        <w:rPr>
+          <w:rFonts w:ascii="Cambria Math" w:hAnsi="Cambria Math"/>
+        </w:rPr>
+      </w:pPr>
+    </w:p>
+    <w:p>
+      <w:pPr>
+        <w:rPr>
+          <w:rFonts w:ascii="Cambria Math" w:hAnsi="Cambria Math"/>
+        </w:rPr>
+      </w:pPr>
+      <w:r>
+        <w:rPr>
+          <w:rFonts w:ascii="Cambria Math" w:hAnsi="Cambria Math"/>
+        </w:rPr>
         <w:t>De Morgan’s Law</w:t>
       </w:r>
     </w:p>
-    <w:p/>
-    <w:p>
-      <w:r>
+    <w:p>
+      <w:pPr>
+        <w:rPr>
+          <w:rFonts w:ascii="Cambria Math" w:hAnsi="Cambria Math"/>
+        </w:rPr>
+      </w:pPr>
+    </w:p>
+    <w:p>
+      <w:pPr>
+        <w:rPr>
+          <w:rFonts w:ascii="Cambria Math" w:hAnsi="Cambria Math"/>
+        </w:rPr>
+      </w:pPr>
+      <w:r>
+        <w:rPr>
+          <w:rFonts w:ascii="Cambria Math" w:hAnsi="Cambria Math"/>
+        </w:rPr>
+        <w:lastRenderedPageBreak/>
         <w:t>Conditional statements</w:t>
       </w:r>
     </w:p>
     <w:p>
-      <w:r>
+      <w:pPr>
+        <w:rPr>
+          <w:rFonts w:ascii="Cambria Math" w:hAnsi="Cambria Math"/>
+        </w:rPr>
+      </w:pPr>
+      <w:r>
+        <w:rPr>
+          <w:rFonts w:ascii="Cambria Math" w:hAnsi="Cambria Math"/>
+        </w:rPr>
         <w:t xml:space="preserve">P </w:t>
+      </w:r>
+    </w:p>
+    <w:p>
+      <w:pPr>
+        <w:rPr>
+          <w:rFonts w:ascii="Cambria Math" w:hAnsi="Cambria Math"/>
+        </w:rPr>
+      </w:pPr>
+      <w:r>
+        <w:rPr>
+          <w:rFonts w:ascii="Cambria Math" w:hAnsi="Cambria Math"/>
+        </w:rPr>
+        <w:t>Predicate: a logical statement whose truth value is a function of one or more variables</w:t>
+      </w:r>
+    </w:p>
+    <w:p>
+      <w:pPr>
+        <w:rPr>
+          <w:rFonts w:ascii="Cambria Math" w:hAnsi="Cambria Math"/>
+        </w:rPr>
+      </w:pPr>
+      <w:r>
+        <w:rPr>
+          <w:rFonts w:ascii="Cambria Math" w:hAnsi="Cambria Math"/>
+        </w:rPr>
+        <w:t>Universal quantifier</w:t>
+      </w:r>
+    </w:p>
+    <w:p>
+      <w:pPr>
+        <w:rPr>
+          <w:rFonts w:ascii="Cambria Math" w:hAnsi="Cambria Math"/>
+        </w:rPr>
+      </w:pPr>
+      <w:r>
+        <w:rPr>
+          <w:rFonts w:ascii="Cambria Math" w:hAnsi="Cambria Math"/>
+        </w:rPr>
+        <w:t>For all x, P(x) is true for every possible value.</w:t>
+      </w:r>
+    </w:p>
+    <w:p>
+      <w:pPr>
+        <w:rPr>
+          <w:rFonts w:ascii="Cambria Math" w:hAnsi="Cambria Math"/>
+        </w:rPr>
+      </w:pPr>
+      <w:r>
+        <w:rPr>
+          <w:rFonts w:ascii="Cambria Math" w:hAnsi="Cambria Math" w:cs="Cambria Math"/>
+        </w:rPr>
+        <w:t>∀x P(x)</w:t>
+      </w:r>
+    </w:p>
+    <w:p>
+      <w:pPr>
+        <w:rPr>
+          <w:rFonts w:ascii="Cambria Math" w:hAnsi="Cambria Math"/>
+        </w:rPr>
+      </w:pPr>
+      <w:r>
+        <w:rPr>
+          <w:rFonts w:ascii="Cambria Math" w:hAnsi="Cambria Math"/>
+        </w:rPr>
+        <w:t>It is a proposition.</w:t>
+      </w:r>
+    </w:p>
+    <w:p>
+      <w:pPr>
+        <w:rPr>
+          <w:rFonts w:ascii="Cambria Math" w:hAnsi="Cambria Math"/>
+        </w:rPr>
+      </w:pPr>
+    </w:p>
+    <w:p>
+      <w:pPr>
+        <w:rPr>
+          <w:rFonts w:ascii="Cambria Math" w:hAnsi="Cambria Math"/>
+        </w:rPr>
+      </w:pPr>
+      <w:r>
+        <w:rPr>
+          <w:rFonts w:ascii="Cambria Math" w:hAnsi="Cambria Math"/>
+        </w:rPr>
+        <w:t>Existential quantifier</w:t>
+      </w:r>
+    </w:p>
+    <w:p>
+      <w:pPr>
+        <w:rPr>
+          <w:rFonts w:ascii="Cambria Math" w:hAnsi="Cambria Math"/>
+        </w:rPr>
+      </w:pPr>
+      <w:r>
+        <w:rPr>
+          <w:rFonts w:ascii="Cambria Math" w:hAnsi="Cambria Math"/>
+        </w:rPr>
+        <w:t>There exists an x, such that p(x)</w:t>
+      </w:r>
+    </w:p>
+    <w:p>
+      <w:pPr>
+        <w:rPr>
+          <w:rFonts w:ascii="Cambria Math" w:hAnsi="Cambria Math"/>
+        </w:rPr>
+      </w:pPr>
+      <w:r>
+        <w:rPr>
+          <w:rFonts w:ascii="Cambria Math" w:hAnsi="Cambria Math"/>
+        </w:rPr>
+        <w:t>∃</w:t>
+      </w:r>
+      <w:r>
+        <w:rPr>
+          <w:rFonts w:ascii="Cambria Math" w:hAnsi="Cambria Math"/>
+        </w:rPr>
+        <w:t>x P(x)</w:t>
+      </w:r>
+    </w:p>
+    <w:p>
+      <w:pPr>
+        <w:rPr>
+          <w:rFonts w:ascii="Cambria Math" w:hAnsi="Cambria Math"/>
+        </w:rPr>
+      </w:pPr>
+    </w:p>
+    <w:p>
+      <w:pPr>
+        <w:rPr>
+          <w:rFonts w:ascii="Cambria Math" w:hAnsi="Cambria Math"/>
+        </w:rPr>
+      </w:pPr>
+      <w:r>
+        <w:rPr>
+          <w:rFonts w:ascii="Cambria Math" w:hAnsi="Cambria Math"/>
+        </w:rPr>
+        <w:t>The logical expression is a proposition if all the variables are bound.</w:t>
+      </w:r>
+    </w:p>
+    <w:p>
+      <w:pPr>
+        <w:rPr>
+          <w:rFonts w:ascii="Cambria Math" w:hAnsi="Cambria Math"/>
+        </w:rPr>
+      </w:pPr>
+    </w:p>
+    <w:p>
+      <w:pPr>
+        <w:rPr>
+          <w:rFonts w:ascii="Cambria Math" w:hAnsi="Cambria Math"/>
+        </w:rPr>
+      </w:pPr>
+      <w:r>
+        <w:rPr>
+          <w:rFonts w:ascii="Cambria Math" w:hAnsi="Cambria Math"/>
+        </w:rPr>
+        <w:t>Nested quantifier</w:t>
+      </w:r>
+    </w:p>
+    <w:p>
+      <w:pPr>
+        <w:rPr>
+          <w:rFonts w:ascii="Cambria Math" w:hAnsi="Cambria Math"/>
+        </w:rPr>
+      </w:pPr>
+      <w:r>
+        <w:rPr>
+          <w:rFonts w:ascii="Cambria Math" w:hAnsi="Cambria Math"/>
+        </w:rPr>
+        <w:t>A logical expression with more than one quantifier that binds different variables in the same predicate is said to have nested quantifiers.</w:t>
+      </w:r>
+    </w:p>
+    <w:p>
+      <w:pPr>
+        <w:rPr>
+          <w:rFonts w:ascii="Cambria Math" w:hAnsi="Cambria Math"/>
+        </w:rPr>
+      </w:pPr>
+    </w:p>
+    <w:p>
+      <w:pPr>
+        <w:rPr>
+          <w:rFonts w:ascii="Cambria Math" w:hAnsi="Cambria Math"/>
+        </w:rPr>
+      </w:pPr>
+      <w:r>
+        <w:rPr>
+          <w:rFonts w:ascii="Cambria Math" w:hAnsi="Cambria Math"/>
+        </w:rPr>
+        <w:t>Existential player</w:t>
+      </w:r>
+    </w:p>
+    <w:p>
+      <w:pPr>
+        <w:rPr>
+          <w:rFonts w:ascii="Cambria Math" w:hAnsi="Cambria Math"/>
+        </w:rPr>
+      </w:pPr>
+      <w:r>
+        <w:rPr>
+          <w:rFonts w:ascii="Cambria Math" w:hAnsi="Cambria Math"/>
+        </w:rPr>
+        <w:t>Universal player</w:t>
+      </w:r>
+    </w:p>
+    <w:p>
+      <w:pPr>
+        <w:rPr>
+          <w:rFonts w:ascii="Cambria Math" w:hAnsi="Cambria Math"/>
+        </w:rPr>
+      </w:pPr>
+    </w:p>
+    <w:p>
+      <w:pPr>
+        <w:rPr>
+          <w:rFonts w:ascii="Cambria Math" w:hAnsi="Cambria Math"/>
+        </w:rPr>
+      </w:pPr>
+    </w:p>
+    <w:p>
+      <w:pPr>
+        <w:rPr>
+          <w:rFonts w:ascii="Cambria Math" w:hAnsi="Cambria Math"/>
+        </w:rPr>
+      </w:pPr>
+      <w:r>
+        <w:rPr>
+          <w:rFonts w:ascii="Cambria Math" w:hAnsi="Cambria Math"/>
+        </w:rPr>
+        <w:t>Dis 1</w:t>
+      </w:r>
+    </w:p>
+    <w:p>
+      <w:pPr>
+        <w:rPr>
+          <w:rFonts w:ascii="Cambria Math" w:hAnsi="Cambria Math"/>
+        </w:rPr>
+      </w:pPr>
+      <w:r>
+        <w:rPr>
+          <w:rFonts w:ascii="Cambria Math" w:hAnsi="Cambria Math"/>
+        </w:rPr>
+        <w:t>Reading books is sufficient for reading philosophy. False</w:t>
+      </w:r>
+    </w:p>
+    <w:p>
+      <w:pPr>
+        <w:rPr>
+          <w:rFonts w:ascii="Cambria Math" w:hAnsi="Cambria Math"/>
+        </w:rPr>
+      </w:pPr>
+      <w:r>
+        <w:rPr>
+          <w:rFonts w:ascii="Cambria Math" w:hAnsi="Cambria Math"/>
+        </w:rPr>
+        <w:t xml:space="preserve">If you can read books, then you can </w:t>
+      </w:r>
+      <w:r>
+        <w:rPr>
+          <w:rFonts w:ascii="Cambria Math" w:hAnsi="Cambria Math"/>
+        </w:rPr>
+        <w:t xml:space="preserve">read </w:t>
+      </w:r>
+      <w:r>
+        <w:rPr>
+          <w:rFonts w:ascii="Cambria Math" w:hAnsi="Cambria Math"/>
+        </w:rPr>
+        <w:t>philosophy.</w:t>
+      </w:r>
+    </w:p>
+    <w:p>
+      <w:pPr>
+        <w:rPr>
+          <w:rFonts w:ascii="Cambria Math" w:hAnsi="Cambria Math"/>
+        </w:rPr>
+      </w:pPr>
+      <w:r>
+        <w:rPr>
+          <w:rFonts w:ascii="Cambria Math" w:hAnsi="Cambria Math"/>
+        </w:rPr>
+        <w:t>Reading philosophy is sufficient for reading books. True</w:t>
+      </w:r>
+    </w:p>
+    <w:p>
+      <w:pPr>
+        <w:rPr>
+          <w:rFonts w:ascii="Cambria Math" w:hAnsi="Cambria Math"/>
+        </w:rPr>
+      </w:pPr>
+    </w:p>
+    <w:p>
+      <w:pPr>
+        <w:rPr>
+          <w:rFonts w:ascii="Cambria Math" w:hAnsi="Cambria Math"/>
+        </w:rPr>
+      </w:pPr>
+      <w:r>
+        <w:rPr>
+          <w:rFonts w:ascii="Cambria Math" w:hAnsi="Cambria Math"/>
+        </w:rPr>
+        <w:t>Drinking tea is necessary for one to be smart. False</w:t>
+      </w:r>
+    </w:p>
+    <w:p>
+      <w:pPr>
+        <w:rPr>
+          <w:rFonts w:ascii="Cambria Math" w:hAnsi="Cambria Math"/>
+        </w:rPr>
+      </w:pPr>
+      <w:r>
+        <w:rPr>
+          <w:rFonts w:ascii="Cambria Math" w:hAnsi="Cambria Math"/>
+        </w:rPr>
+        <w:t>If you drink tea, then you are smart.</w:t>
+      </w:r>
+    </w:p>
+    <w:p>
+      <w:pPr>
+        <w:rPr>
+          <w:rFonts w:ascii="Cambria Math" w:hAnsi="Cambria Math"/>
+        </w:rPr>
+      </w:pPr>
+    </w:p>
+    <w:p>
+      <w:pPr>
+        <w:rPr>
+          <w:rFonts w:ascii="Cambria Math" w:hAnsi="Cambria Math"/>
+        </w:rPr>
+      </w:pPr>
+      <w:r>
+        <w:rPr>
+          <w:rFonts w:ascii="Cambria Math" w:hAnsi="Cambria Math"/>
+        </w:rPr>
+        <w:lastRenderedPageBreak/>
+        <w:t>Beer tastes good when you’ve worked a hard day.</w:t>
+      </w:r>
+    </w:p>
+    <w:p>
+      <w:pPr>
+        <w:rPr>
+          <w:rFonts w:ascii="Cambria Math" w:hAnsi="Cambria Math"/>
+        </w:rPr>
+      </w:pPr>
+      <w:r>
+        <w:rPr>
+          <w:rFonts w:ascii="Cambria Math" w:hAnsi="Cambria Math"/>
+        </w:rPr>
+        <w:t>If beer tastes good, then you’ve worked a hard day.</w:t>
+      </w:r>
+    </w:p>
+    <w:p>
+      <w:pPr>
+        <w:rPr>
+          <w:rFonts w:ascii="Cambria Math" w:hAnsi="Cambria Math"/>
+        </w:rPr>
+      </w:pPr>
+      <w:r>
+        <w:rPr>
+          <w:rFonts w:ascii="Cambria Math" w:hAnsi="Cambria Math"/>
+        </w:rPr>
+        <w:t>If you’ve worked a hard day, then beer tastes good. True</w:t>
+      </w:r>
+    </w:p>
+    <w:p>
+      <w:pPr>
+        <w:rPr>
+          <w:rFonts w:ascii="Cambria Math" w:hAnsi="Cambria Math"/>
+        </w:rPr>
+      </w:pPr>
+    </w:p>
+    <w:p>
+      <w:pPr>
+        <w:rPr>
+          <w:rFonts w:ascii="Cambria Math" w:hAnsi="Cambria Math"/>
+        </w:rPr>
+      </w:pPr>
+      <w:r>
+        <w:rPr>
+          <w:rFonts w:ascii="Cambria Math" w:hAnsi="Cambria Math"/>
+        </w:rPr>
+        <w:t>Homework is fun only when it is not graded.</w:t>
+      </w:r>
+    </w:p>
+    <w:p>
+      <w:pPr>
+        <w:rPr>
+          <w:rFonts w:ascii="Cambria Math" w:hAnsi="Cambria Math"/>
+        </w:rPr>
+      </w:pPr>
+      <w:r>
+        <w:rPr>
+          <w:rFonts w:ascii="Cambria Math" w:hAnsi="Cambria Math"/>
+        </w:rPr>
+        <w:t>If homework is fun, then it is not graded.</w:t>
+      </w:r>
+    </w:p>
+    <w:p>
+      <w:pPr>
+        <w:rPr>
+          <w:rFonts w:ascii="Cambria Math" w:hAnsi="Cambria Math"/>
+        </w:rPr>
+      </w:pPr>
+    </w:p>
+    <w:p>
+      <w:pPr>
+        <w:rPr>
+          <w:rFonts w:ascii="Cambria Math" w:hAnsi="Cambria Math"/>
+        </w:rPr>
+      </w:pPr>
+      <w:r>
+        <w:rPr>
+          <w:rFonts w:ascii="Cambria Math" w:hAnsi="Cambria Math"/>
+        </w:rPr>
+        <w:t>Markers don’t have ink unless you’ve tried them out yourself.</w:t>
       </w:r>
     </w:p>
     <w:sectPr>

</xml_diff>